<commit_message>
Worker locking update and server minor fix
Report also updated, will continue to work on it
</commit_message>
<xml_diff>
--- a/Distributed Operating Systems Project II Report.docx
+++ b/Distributed Operating Systems Project II Report.docx
@@ -1,10 +1,11 @@
 
 <file path=word/document.xml><?xml version="1.0" encoding="utf-8"?>
-<w:document xmlns:wpc="http://schemas.microsoft.com/office/word/2010/wordprocessingCanvas" xmlns:mc="http://schemas.openxmlformats.org/markup-compatibility/2006" xmlns:o="urn:schemas-microsoft-com:office:office" xmlns:r="http://schemas.openxmlformats.org/officeDocument/2006/relationships" xmlns:m="http://schemas.openxmlformats.org/officeDocument/2006/math" xmlns:v="urn:schemas-microsoft-com:vml" xmlns:wp14="http://schemas.microsoft.com/office/word/2010/wordprocessingDrawing" xmlns:wp="http://schemas.openxmlformats.org/drawingml/2006/wordprocessingDrawing" xmlns:w10="urn:schemas-microsoft-com:office:word" xmlns:w="http://schemas.openxmlformats.org/wordprocessingml/2006/main" xmlns:w14="http://schemas.microsoft.com/office/word/2010/wordml" xmlns:w15="http://schemas.microsoft.com/office/word/2012/wordml" xmlns:wpg="http://schemas.microsoft.com/office/word/2010/wordprocessingGroup" xmlns:wpi="http://schemas.microsoft.com/office/word/2010/wordprocessingInk" xmlns:wne="http://schemas.microsoft.com/office/word/2006/wordml" xmlns:wps="http://schemas.microsoft.com/office/word/2010/wordprocessingShape" mc:Ignorable="w14 w15 wp14">
+<w:document xmlns:wpc="http://schemas.microsoft.com/office/word/2010/wordprocessingCanvas" xmlns:cx="http://schemas.microsoft.com/office/drawing/2014/chartex" xmlns:cx1="http://schemas.microsoft.com/office/drawing/2015/9/8/chartex" xmlns:mc="http://schemas.openxmlformats.org/markup-compatibility/2006" xmlns:o="urn:schemas-microsoft-com:office:office" xmlns:r="http://schemas.openxmlformats.org/officeDocument/2006/relationships" xmlns:m="http://schemas.openxmlformats.org/officeDocument/2006/math" xmlns:v="urn:schemas-microsoft-com:vml" xmlns:wp14="http://schemas.microsoft.com/office/word/2010/wordprocessingDrawing" xmlns:wp="http://schemas.openxmlformats.org/drawingml/2006/wordprocessingDrawing" xmlns:w10="urn:schemas-microsoft-com:office:word" xmlns:w="http://schemas.openxmlformats.org/wordprocessingml/2006/main" xmlns:w14="http://schemas.microsoft.com/office/word/2010/wordml" xmlns:w15="http://schemas.microsoft.com/office/word/2012/wordml" xmlns:w16se="http://schemas.microsoft.com/office/word/2015/wordml/symex" xmlns:wpg="http://schemas.microsoft.com/office/word/2010/wordprocessingGroup" xmlns:wpi="http://schemas.microsoft.com/office/word/2010/wordprocessingInk" xmlns:wne="http://schemas.microsoft.com/office/word/2006/wordml" xmlns:wps="http://schemas.microsoft.com/office/word/2010/wordprocessingShape" mc:Ignorable="w14 w15 w16se wp14">
   <w:body>
     <w:p>
       <w:pPr>
         <w:pStyle w:val="Title"/>
+        <w:jc w:val="center"/>
       </w:pPr>
       <w:r>
         <w:t>Distributed Operating Systems Project II Report</w:t>
@@ -35,8 +36,6 @@
       <w:r>
         <w:t>Our system consists of the following components:</w:t>
       </w:r>
-      <w:bookmarkStart w:id="0" w:name="_GoBack"/>
-      <w:bookmarkEnd w:id="0"/>
     </w:p>
     <w:p>
       <w:pPr>
@@ -65,15 +64,7 @@
         <w:t>the component that is also known</w:t>
       </w:r>
       <w:r>
-        <w:t xml:space="preserve"> as “</w:t>
-      </w:r>
-      <w:proofErr w:type="spellStart"/>
-      <w:r>
-        <w:t>tinyGoogle</w:t>
-      </w:r>
-      <w:proofErr w:type="spellEnd"/>
-      <w:r>
-        <w:t>”</w:t>
+        <w:t xml:space="preserve"> as “tinyGoogle”</w:t>
       </w:r>
     </w:p>
     <w:p>
@@ -163,191 +154,313 @@
           <w:i/>
         </w:rPr>
       </w:pPr>
-      <w:proofErr w:type="spellStart"/>
-      <w:proofErr w:type="gramStart"/>
+      <w:r>
+        <w:rPr>
+          <w:i/>
+        </w:rPr>
+        <w:t>tinyGoogle architecture</w:t>
+      </w:r>
+    </w:p>
+    <w:p>
+      <w:pPr>
+        <w:pStyle w:val="ListParagraph"/>
+        <w:spacing w:after="0"/>
+      </w:pPr>
+    </w:p>
+    <w:p>
+      <w:pPr>
+        <w:pStyle w:val="ListParagraph"/>
+        <w:numPr>
+          <w:ilvl w:val="0"/>
+          <w:numId w:val="1"/>
+        </w:numPr>
+        <w:spacing w:after="0"/>
+      </w:pPr>
+      <w:r>
+        <w:t>The client connects to the</w:t>
+      </w:r>
+      <w:r>
+        <w:t xml:space="preserve"> server via the</w:t>
+      </w:r>
+      <w:r>
+        <w:t xml:space="preserve"> Client Server Directory</w:t>
+      </w:r>
+    </w:p>
+    <w:p>
+      <w:pPr>
+        <w:pStyle w:val="ListParagraph"/>
+        <w:numPr>
+          <w:ilvl w:val="0"/>
+          <w:numId w:val="1"/>
+        </w:numPr>
+        <w:spacing w:after="0"/>
+      </w:pPr>
+      <w:r>
+        <w:t xml:space="preserve">The Client Server Directory connects to the Server and the Client. It provides the client the IP </w:t>
+      </w:r>
+      <w:r>
+        <w:t xml:space="preserve">and port </w:t>
+      </w:r>
+      <w:r>
+        <w:t>of the Server to which to connect to</w:t>
+      </w:r>
+    </w:p>
+    <w:p>
+      <w:pPr>
+        <w:pStyle w:val="ListParagraph"/>
+        <w:numPr>
+          <w:ilvl w:val="0"/>
+          <w:numId w:val="1"/>
+        </w:numPr>
+        <w:spacing w:after="0"/>
+      </w:pPr>
+      <w:r>
+        <w:t>The Server is connected to the Client and the Workers via the Client Server Directory and Worker Directory respectively</w:t>
+      </w:r>
+    </w:p>
+    <w:p>
+      <w:pPr>
+        <w:pStyle w:val="ListParagraph"/>
+        <w:numPr>
+          <w:ilvl w:val="0"/>
+          <w:numId w:val="1"/>
+        </w:numPr>
+        <w:spacing w:after="0"/>
+      </w:pPr>
+      <w:r>
+        <w:t xml:space="preserve">The Workers are </w:t>
+      </w:r>
+      <w:r>
+        <w:t>registered</w:t>
+      </w:r>
+      <w:r>
+        <w:t xml:space="preserve"> to the Worker Directory </w:t>
+      </w:r>
+      <w:r>
+        <w:t xml:space="preserve">and connected to the Sever </w:t>
+      </w:r>
+      <w:r>
+        <w:t xml:space="preserve">as </w:t>
+      </w:r>
+      <w:r>
+        <w:t>required</w:t>
+      </w:r>
+    </w:p>
+    <w:p>
+      <w:pPr>
+        <w:spacing w:after="0"/>
+      </w:pPr>
+    </w:p>
+    <w:p>
+      <w:pPr>
+        <w:spacing w:after="0"/>
+      </w:pPr>
+    </w:p>
+    <w:p>
+      <w:pPr>
+        <w:pStyle w:val="Heading1"/>
+      </w:pPr>
+      <w:r>
+        <w:lastRenderedPageBreak/>
+        <w:t>Functions:</w:t>
+      </w:r>
+    </w:p>
+    <w:p>
+      <w:pPr>
+        <w:pStyle w:val="Heading2"/>
+      </w:pPr>
+      <w:r>
+        <w:t>Client:</w:t>
+      </w:r>
+    </w:p>
+    <w:p>
+      <w:pPr>
+        <w:pStyle w:val="ListParagraph"/>
+        <w:numPr>
+          <w:ilvl w:val="0"/>
+          <w:numId w:val="3"/>
+        </w:numPr>
+        <w:spacing w:after="0"/>
+      </w:pPr>
+      <w:r>
+        <w:t>Responsible for taking input and displaying information from the user</w:t>
+      </w:r>
+    </w:p>
+    <w:p>
+      <w:pPr>
+        <w:spacing w:after="0"/>
+      </w:pPr>
+    </w:p>
+    <w:p>
+      <w:pPr>
+        <w:spacing w:after="0"/>
+      </w:pPr>
+      <w:r>
+        <w:t>Client has 3 option</w:t>
+      </w:r>
+      <w:r>
+        <w:t>s</w:t>
+      </w:r>
+      <w:r>
+        <w:t>:</w:t>
+      </w:r>
+    </w:p>
+    <w:p>
+      <w:pPr>
+        <w:spacing w:after="0"/>
+        <w:ind w:firstLine="720"/>
+      </w:pPr>
+      <w:r>
+        <w:t>1. Index</w:t>
+      </w:r>
+    </w:p>
+    <w:p>
+      <w:pPr>
+        <w:spacing w:after="0"/>
+        <w:ind w:firstLine="720"/>
+      </w:pPr>
+      <w:r>
+        <w:t>2. Search</w:t>
+      </w:r>
+    </w:p>
+    <w:p>
+      <w:pPr>
+        <w:spacing w:after="0"/>
+        <w:ind w:firstLine="720"/>
+      </w:pPr>
+      <w:r>
+        <w:t>3. Exit</w:t>
+      </w:r>
+    </w:p>
+    <w:p>
+      <w:pPr>
+        <w:spacing w:after="0"/>
+      </w:pPr>
+    </w:p>
+    <w:p>
+      <w:pPr>
+        <w:spacing w:after="0"/>
+      </w:pPr>
+      <w:r>
+        <w:t>Indexing requires that the User enter the path he wants to index:</w:t>
+      </w:r>
+    </w:p>
+    <w:p>
+      <w:pPr>
+        <w:spacing w:after="0"/>
+      </w:pPr>
+      <w:r>
+        <w:tab/>
+        <w:t>This path can be the path pointing to a file or an entire directory. If it is the former, then that file may be any regular files. If it is the latter, then only ‘.txt’ files in that directory will be hashed.</w:t>
+      </w:r>
+    </w:p>
+    <w:p>
+      <w:pPr>
+        <w:spacing w:after="0"/>
+      </w:pPr>
+    </w:p>
+    <w:p>
+      <w:pPr>
+        <w:spacing w:after="0"/>
+      </w:pPr>
+      <w:r>
+        <w:t>Searching requires the user to enter the Keywords to search, there is a restriction of 100 characters on the length on the keyword or keywords taken as input from the user.</w:t>
+      </w:r>
+    </w:p>
+    <w:p>
+      <w:pPr>
+        <w:spacing w:after="0"/>
+      </w:pPr>
+    </w:p>
+    <w:p>
+      <w:pPr>
+        <w:spacing w:after="0"/>
+      </w:pPr>
+      <w:r>
+        <w:t>The User also has an option to exit, which effectively will exit the code cleanly. He can start the terminal up again at his convenience.</w:t>
+      </w:r>
+    </w:p>
+    <w:p>
+      <w:pPr>
+        <w:spacing w:after="0"/>
+      </w:pPr>
+    </w:p>
+    <w:p>
+      <w:pPr>
+        <w:spacing w:after="0"/>
+      </w:pPr>
+      <w:r>
+        <w:t>Finally, as an added feature for fault tolerance if the server is taken offline while the User is connected, the User will be notified as and when he interacts with the terminal</w:t>
+      </w:r>
+      <w:r>
+        <w:t xml:space="preserve"> and will be given an option to continue trying to connect to the server. We do this checking at every </w:t>
+      </w:r>
+      <w:r>
+        <w:t>1-minute</w:t>
+      </w:r>
+      <w:r>
+        <w:t xml:space="preserve"> interval. The</w:t>
+      </w:r>
+      <w:r>
+        <w:t xml:space="preserve"> U</w:t>
+      </w:r>
+      <w:r>
+        <w:t>ser is connected to the server as and when it becomes available and continue working.</w:t>
+      </w:r>
+    </w:p>
+    <w:p>
+      <w:pPr>
+        <w:pStyle w:val="Heading2"/>
+        <w:rPr>
+          <w:rFonts w:asciiTheme="minorHAnsi" w:eastAsiaTheme="minorHAnsi" w:hAnsiTheme="minorHAnsi" w:cstheme="minorBidi"/>
+          <w:color w:val="auto"/>
+          <w:sz w:val="22"/>
+          <w:szCs w:val="22"/>
+        </w:rPr>
+      </w:pPr>
+    </w:p>
+    <w:p>
+      <w:pPr>
+        <w:pStyle w:val="Heading2"/>
+      </w:pPr>
+      <w:r>
+        <w:t xml:space="preserve">Client Server </w:t>
+      </w:r>
+      <w:bookmarkStart w:id="0" w:name="_GoBack"/>
+      <w:bookmarkEnd w:id="0"/>
+      <w:r>
+        <w:t>Directory</w:t>
+      </w:r>
+      <w:r>
+        <w:t>:</w:t>
+      </w:r>
+    </w:p>
+    <w:p>
+      <w:pPr>
+        <w:pStyle w:val="ListParagraph"/>
+        <w:numPr>
+          <w:ilvl w:val="0"/>
+          <w:numId w:val="4"/>
+        </w:numPr>
+        <w:spacing w:after="0"/>
+      </w:pPr>
+      <w:r>
+        <w:t>Responsible for keeping track of the</w:t>
+      </w:r>
+      <w:r>
+        <w:t xml:space="preserve"> ‘</w:t>
+      </w:r>
       <w:r>
         <w:rPr>
           <w:i/>
         </w:rPr>
         <w:t>tinyGoogle</w:t>
       </w:r>
-      <w:proofErr w:type="spellEnd"/>
-      <w:proofErr w:type="gramEnd"/>
-      <w:r>
-        <w:rPr>
-          <w:i/>
-        </w:rPr>
-        <w:t xml:space="preserve"> architecture</w:t>
-      </w:r>
-    </w:p>
-    <w:p>
-      <w:pPr>
-        <w:pStyle w:val="ListParagraph"/>
-        <w:spacing w:after="0"/>
-      </w:pPr>
-    </w:p>
-    <w:p>
-      <w:pPr>
-        <w:pStyle w:val="ListParagraph"/>
-        <w:numPr>
-          <w:ilvl w:val="0"/>
-          <w:numId w:val="1"/>
-        </w:numPr>
-        <w:spacing w:after="0"/>
-      </w:pPr>
-      <w:r>
-        <w:t>The client connects to the Client Server Directory</w:t>
-      </w:r>
-    </w:p>
-    <w:p>
-      <w:pPr>
-        <w:pStyle w:val="ListParagraph"/>
-        <w:numPr>
-          <w:ilvl w:val="0"/>
-          <w:numId w:val="1"/>
-        </w:numPr>
-        <w:spacing w:after="0"/>
-      </w:pPr>
-      <w:r>
-        <w:t>The Client Server Directory connects to the Server and the Client. It provides the client the IP of the Server to which to connect to</w:t>
-      </w:r>
-    </w:p>
-    <w:p>
-      <w:pPr>
-        <w:pStyle w:val="ListParagraph"/>
-        <w:numPr>
-          <w:ilvl w:val="0"/>
-          <w:numId w:val="1"/>
-        </w:numPr>
-        <w:spacing w:after="0"/>
-      </w:pPr>
-      <w:r>
-        <w:t>The Server is connected to the Client and the Workers via the Client Server Directory and Worker Directory respectively</w:t>
-      </w:r>
-    </w:p>
-    <w:p>
-      <w:pPr>
-        <w:pStyle w:val="ListParagraph"/>
-        <w:numPr>
-          <w:ilvl w:val="0"/>
-          <w:numId w:val="1"/>
-        </w:numPr>
-        <w:spacing w:after="0"/>
-      </w:pPr>
-      <w:r>
-        <w:t>The Workers are connected to the Worker Directory as well as the Server</w:t>
-      </w:r>
-    </w:p>
-    <w:p>
-      <w:pPr>
-        <w:spacing w:after="0"/>
-      </w:pPr>
-    </w:p>
-    <w:p>
-      <w:pPr>
-        <w:pStyle w:val="Heading1"/>
-      </w:pPr>
-      <w:r>
-        <w:t>Functions:</w:t>
-      </w:r>
-    </w:p>
-    <w:p>
-      <w:pPr>
-        <w:pStyle w:val="Heading2"/>
-      </w:pPr>
-      <w:r>
-        <w:t>Client:</w:t>
-      </w:r>
-    </w:p>
-    <w:p>
-      <w:pPr>
-        <w:pStyle w:val="ListParagraph"/>
-        <w:numPr>
-          <w:ilvl w:val="0"/>
-          <w:numId w:val="3"/>
-        </w:numPr>
-        <w:spacing w:after="0"/>
-      </w:pPr>
-      <w:r>
-        <w:t>Responsible for taking input and displaying information from the user</w:t>
-      </w:r>
-    </w:p>
-    <w:p>
-      <w:pPr>
-        <w:spacing w:after="0"/>
-      </w:pPr>
-    </w:p>
-    <w:p>
-      <w:pPr>
-        <w:pStyle w:val="Heading2"/>
-      </w:pPr>
-      <w:r>
-        <w:t>Client Server Directory:</w:t>
-      </w:r>
-    </w:p>
-    <w:p>
-      <w:pPr>
-        <w:pStyle w:val="ListParagraph"/>
-        <w:numPr>
-          <w:ilvl w:val="0"/>
-          <w:numId w:val="3"/>
-        </w:numPr>
-        <w:spacing w:after="0"/>
-      </w:pPr>
-      <w:r>
-        <w:t>Responsible for keeping a track of the server</w:t>
-      </w:r>
-    </w:p>
-    <w:p>
-      <w:pPr>
-        <w:pStyle w:val="ListParagraph"/>
-        <w:numPr>
-          <w:ilvl w:val="0"/>
-          <w:numId w:val="3"/>
-        </w:numPr>
-        <w:spacing w:after="0"/>
-      </w:pPr>
-      <w:r>
-        <w:t>Gives the server’s IP address to the client</w:t>
-      </w:r>
-    </w:p>
-    <w:p>
-      <w:pPr>
-        <w:pStyle w:val="ListParagraph"/>
-        <w:numPr>
-          <w:ilvl w:val="0"/>
-          <w:numId w:val="3"/>
-        </w:numPr>
-        <w:spacing w:after="0"/>
-      </w:pPr>
-      <w:r>
-        <w:t>Keeps pinging the server at regular intervals to check if server is alive</w:t>
-      </w:r>
-    </w:p>
-    <w:p>
-      <w:pPr>
-        <w:pStyle w:val="ListParagraph"/>
-        <w:numPr>
-          <w:ilvl w:val="0"/>
-          <w:numId w:val="3"/>
-        </w:numPr>
-        <w:spacing w:after="0"/>
-      </w:pPr>
-      <w:r>
-        <w:t>Has the capability to register and deregister the server</w:t>
-      </w:r>
-    </w:p>
-    <w:p>
-      <w:pPr>
-        <w:spacing w:after="0"/>
-      </w:pPr>
-    </w:p>
-    <w:p>
-      <w:pPr>
-        <w:pStyle w:val="Heading2"/>
-      </w:pPr>
-      <w:r>
-        <w:t>Worker Directory:</w:t>
+      <w:r>
+        <w:t xml:space="preserve">’ </w:t>
+      </w:r>
+      <w:r>
+        <w:t>server</w:t>
       </w:r>
     </w:p>
     <w:p>
@@ -360,7 +473,16 @@
         <w:spacing w:after="0"/>
       </w:pPr>
       <w:r>
-        <w:t>Responsible for keeping track of the worker</w:t>
+        <w:t xml:space="preserve">Provides </w:t>
+      </w:r>
+      <w:r>
+        <w:t>server’s</w:t>
+      </w:r>
+      <w:r>
+        <w:t xml:space="preserve"> IP address to the </w:t>
+      </w:r>
+      <w:r>
+        <w:t>client and worker</w:t>
       </w:r>
     </w:p>
     <w:p>
@@ -373,7 +495,10 @@
         <w:spacing w:after="0"/>
       </w:pPr>
       <w:r>
-        <w:t>Provides worker’s IP address to the server</w:t>
+        <w:t xml:space="preserve">Maintains a queue that contains all the </w:t>
+      </w:r>
+      <w:r>
+        <w:t>servers</w:t>
       </w:r>
     </w:p>
     <w:p>
@@ -386,7 +511,19 @@
         <w:spacing w:after="0"/>
       </w:pPr>
       <w:r>
-        <w:t>Maintains a queue that contains all the workers</w:t>
+        <w:t xml:space="preserve">If a </w:t>
+      </w:r>
+      <w:r>
+        <w:t>server</w:t>
+      </w:r>
+      <w:r>
+        <w:t xml:space="preserve"> disconnects then the </w:t>
+      </w:r>
+      <w:r>
+        <w:t>server</w:t>
+      </w:r>
+      <w:r>
+        <w:t xml:space="preserve"> is removed from the queue</w:t>
       </w:r>
     </w:p>
     <w:p>
@@ -399,7 +536,7 @@
         <w:spacing w:after="0"/>
       </w:pPr>
       <w:r>
-        <w:t>If a worker disconnects then the worker is removed from the queue</w:t>
+        <w:t>Keeps pinging the server at regular intervals to check if server is alive</w:t>
       </w:r>
     </w:p>
     <w:p>
@@ -412,12 +549,87 @@
         <w:spacing w:after="0"/>
       </w:pPr>
       <w:r>
-        <w:t>Also maintains a list of active servers</w:t>
-      </w:r>
-    </w:p>
-    <w:p>
-      <w:pPr>
-        <w:spacing w:after="0"/>
+        <w:t>Has the capability to register and deregister the server</w:t>
+      </w:r>
+    </w:p>
+    <w:p>
+      <w:pPr>
+        <w:spacing w:after="0"/>
+        <w:ind w:left="360"/>
+      </w:pPr>
+    </w:p>
+    <w:p>
+      <w:pPr>
+        <w:pStyle w:val="ListParagraph"/>
+        <w:spacing w:after="0"/>
+      </w:pPr>
+    </w:p>
+    <w:p>
+      <w:pPr>
+        <w:pStyle w:val="Heading2"/>
+      </w:pPr>
+      <w:r>
+        <w:t>W</w:t>
+      </w:r>
+      <w:r>
+        <w:t>orker Directory:</w:t>
+      </w:r>
+    </w:p>
+    <w:p>
+      <w:pPr>
+        <w:pStyle w:val="ListParagraph"/>
+        <w:numPr>
+          <w:ilvl w:val="0"/>
+          <w:numId w:val="4"/>
+        </w:numPr>
+        <w:spacing w:after="0"/>
+      </w:pPr>
+      <w:r>
+        <w:t>Responsible for keeping track of the worker</w:t>
+      </w:r>
+    </w:p>
+    <w:p>
+      <w:pPr>
+        <w:pStyle w:val="ListParagraph"/>
+        <w:numPr>
+          <w:ilvl w:val="0"/>
+          <w:numId w:val="4"/>
+        </w:numPr>
+        <w:spacing w:after="0"/>
+      </w:pPr>
+      <w:r>
+        <w:t>Provides worker’s IP address to the server</w:t>
+      </w:r>
+    </w:p>
+    <w:p>
+      <w:pPr>
+        <w:pStyle w:val="ListParagraph"/>
+        <w:numPr>
+          <w:ilvl w:val="0"/>
+          <w:numId w:val="4"/>
+        </w:numPr>
+        <w:spacing w:after="0"/>
+      </w:pPr>
+      <w:r>
+        <w:t>Maintains a queue that contains all the workers</w:t>
+      </w:r>
+    </w:p>
+    <w:p>
+      <w:pPr>
+        <w:pStyle w:val="ListParagraph"/>
+        <w:numPr>
+          <w:ilvl w:val="0"/>
+          <w:numId w:val="4"/>
+        </w:numPr>
+        <w:spacing w:after="0"/>
+      </w:pPr>
+      <w:r>
+        <w:t>If a worker disconnects then the worker is removed from the queue</w:t>
+      </w:r>
+    </w:p>
+    <w:p>
+      <w:pPr>
+        <w:pStyle w:val="Heading2"/>
       </w:pPr>
     </w:p>
     <w:p>
@@ -464,6 +676,7 @@
         <w:spacing w:after="0"/>
       </w:pPr>
       <w:r>
+        <w:lastRenderedPageBreak/>
         <w:t>Also stores these files locally</w:t>
       </w:r>
     </w:p>
@@ -584,11 +797,7 @@
         <w:t>Coordinates the task of rebuilding the global index in case of server failures</w:t>
       </w:r>
     </w:p>
-    <w:p>
-      <w:pPr>
-        <w:spacing w:after="0"/>
-      </w:pPr>
-    </w:p>
+    <w:p/>
     <w:p>
       <w:pPr>
         <w:pStyle w:val="Heading1"/>
@@ -614,7 +823,6 @@
         <w:rPr>
           <w:noProof/>
         </w:rPr>
-        <w:lastRenderedPageBreak/>
         <w:drawing>
           <wp:inline distT="0" distB="0" distL="0" distR="0">
             <wp:extent cx="4276725" cy="2363894"/>
@@ -718,6 +926,7 @@
         <w:pStyle w:val="Heading2"/>
       </w:pPr>
       <w:r>
+        <w:lastRenderedPageBreak/>
         <w:t>Global hash:</w:t>
       </w:r>
     </w:p>
@@ -821,16 +1030,7 @@
         <w:spacing w:after="0"/>
       </w:pPr>
       <w:r>
-        <w:lastRenderedPageBreak/>
-        <w:t xml:space="preserve">There is a </w:t>
-      </w:r>
-      <w:proofErr w:type="spellStart"/>
-      <w:r>
-        <w:t>struct</w:t>
-      </w:r>
-      <w:proofErr w:type="spellEnd"/>
-      <w:r>
-        <w:t xml:space="preserve"> that is hashed which contains two elements a) the word being hashed (which is also the key for the hash table) and b) the root node of the linked list.</w:t>
+        <w:t>There is a struct that is hashed which contains two elements a) the word being hashed (which is also the key for the hash table) and b) the root node of the linked list.</w:t>
       </w:r>
     </w:p>
     <w:p>
@@ -846,15 +1046,7 @@
         <w:spacing w:after="0"/>
       </w:pPr>
       <w:r>
-        <w:t xml:space="preserve">Thus in this format we have built a linked list where each node contains information associated with the </w:t>
-      </w:r>
-      <w:proofErr w:type="spellStart"/>
-      <w:r>
-        <w:t>struct</w:t>
-      </w:r>
-      <w:proofErr w:type="spellEnd"/>
-      <w:r>
-        <w:t xml:space="preserve"> with which it is hashed.</w:t>
+        <w:t>Thus in this format we have built a linked list where each node contains information associated with the struct with which it is hashed.</w:t>
       </w:r>
     </w:p>
     <w:p>
@@ -931,7 +1123,7 @@
 </file>
 
 <file path=word/numbering.xml><?xml version="1.0" encoding="utf-8"?>
-<w:numbering xmlns:wpc="http://schemas.microsoft.com/office/word/2010/wordprocessingCanvas" xmlns:mc="http://schemas.openxmlformats.org/markup-compatibility/2006" xmlns:o="urn:schemas-microsoft-com:office:office" xmlns:r="http://schemas.openxmlformats.org/officeDocument/2006/relationships" xmlns:m="http://schemas.openxmlformats.org/officeDocument/2006/math" xmlns:v="urn:schemas-microsoft-com:vml" xmlns:wp14="http://schemas.microsoft.com/office/word/2010/wordprocessingDrawing" xmlns:wp="http://schemas.openxmlformats.org/drawingml/2006/wordprocessingDrawing" xmlns:w10="urn:schemas-microsoft-com:office:word" xmlns:w="http://schemas.openxmlformats.org/wordprocessingml/2006/main" xmlns:w14="http://schemas.microsoft.com/office/word/2010/wordml" xmlns:w15="http://schemas.microsoft.com/office/word/2012/wordml" xmlns:wpg="http://schemas.microsoft.com/office/word/2010/wordprocessingGroup" xmlns:wpi="http://schemas.microsoft.com/office/word/2010/wordprocessingInk" xmlns:wne="http://schemas.microsoft.com/office/word/2006/wordml" xmlns:wps="http://schemas.microsoft.com/office/word/2010/wordprocessingShape" mc:Ignorable="w14 w15 wp14">
+<w:numbering xmlns:wpc="http://schemas.microsoft.com/office/word/2010/wordprocessingCanvas" xmlns:cx="http://schemas.microsoft.com/office/drawing/2014/chartex" xmlns:cx1="http://schemas.microsoft.com/office/drawing/2015/9/8/chartex" xmlns:mc="http://schemas.openxmlformats.org/markup-compatibility/2006" xmlns:o="urn:schemas-microsoft-com:office:office" xmlns:r="http://schemas.openxmlformats.org/officeDocument/2006/relationships" xmlns:m="http://schemas.openxmlformats.org/officeDocument/2006/math" xmlns:v="urn:schemas-microsoft-com:vml" xmlns:wp14="http://schemas.microsoft.com/office/word/2010/wordprocessingDrawing" xmlns:wp="http://schemas.openxmlformats.org/drawingml/2006/wordprocessingDrawing" xmlns:w10="urn:schemas-microsoft-com:office:word" xmlns:w="http://schemas.openxmlformats.org/wordprocessingml/2006/main" xmlns:w14="http://schemas.microsoft.com/office/word/2010/wordml" xmlns:w15="http://schemas.microsoft.com/office/word/2012/wordml" xmlns:w16se="http://schemas.microsoft.com/office/word/2015/wordml/symex" xmlns:wpg="http://schemas.microsoft.com/office/word/2010/wordprocessingGroup" xmlns:wpi="http://schemas.microsoft.com/office/word/2010/wordprocessingInk" xmlns:wne="http://schemas.microsoft.com/office/word/2006/wordml" xmlns:wps="http://schemas.microsoft.com/office/word/2010/wordprocessingShape" mc:Ignorable="w14 w15 w16se wp14">
   <w:abstractNum w:abstractNumId="0" w15:restartNumberingAfterBreak="0">
     <w:nsid w:val="06AF1A46"/>
     <w:multiLevelType w:val="hybridMultilevel"/>
@@ -1632,7 +1824,7 @@
 </file>
 
 <file path=word/styles.xml><?xml version="1.0" encoding="utf-8"?>
-<w:styles xmlns:mc="http://schemas.openxmlformats.org/markup-compatibility/2006" xmlns:r="http://schemas.openxmlformats.org/officeDocument/2006/relationships" xmlns:w="http://schemas.openxmlformats.org/wordprocessingml/2006/main" xmlns:w14="http://schemas.microsoft.com/office/word/2010/wordml" xmlns:w15="http://schemas.microsoft.com/office/word/2012/wordml" mc:Ignorable="w14 w15">
+<w:styles xmlns:mc="http://schemas.openxmlformats.org/markup-compatibility/2006" xmlns:r="http://schemas.openxmlformats.org/officeDocument/2006/relationships" xmlns:w="http://schemas.openxmlformats.org/wordprocessingml/2006/main" xmlns:w14="http://schemas.microsoft.com/office/word/2010/wordml" xmlns:w15="http://schemas.microsoft.com/office/word/2012/wordml" xmlns:w16se="http://schemas.microsoft.com/office/word/2015/wordml/symex" mc:Ignorable="w14 w15 w16se">
   <w:docDefaults>
     <w:rPrDefault>
       <w:rPr>

</xml_diff>

<commit_message>
Added code to account for invalid file name on retrieval
Updated report also.
</commit_message>
<xml_diff>
--- a/Distributed Operating Systems Project II Report.docx
+++ b/Distributed Operating Systems Project II Report.docx
@@ -351,7 +351,19 @@
       </w:pPr>
       <w:r>
         <w:tab/>
-        <w:t>This path can be the path pointing to a file or an entire directory. If it is the former, then that file may be any regular files. If it is the latter, then only ‘.txt’ files in that directory will be hashed.</w:t>
+        <w:t>This path can be the path pointing to a file or an entire directory. If it is the former, then th</w:t>
+      </w:r>
+      <w:r>
+        <w:t>at file may be any regular file</w:t>
+      </w:r>
+      <w:r>
+        <w:t xml:space="preserve">. If it is the latter, then only ‘.txt’ files in that directory will be </w:t>
+      </w:r>
+      <w:r>
+        <w:t>indexed</w:t>
+      </w:r>
+      <w:r>
+        <w:t>.</w:t>
       </w:r>
     </w:p>
     <w:p>
@@ -366,6 +378,12 @@
       <w:r>
         <w:t>Searching requires the user to enter the Keywords to search, there is a restriction of 100 characters on the length on the keyword or keywords taken as input from the user.</w:t>
       </w:r>
+      <w:r>
+        <w:t xml:space="preserve"> </w:t>
+      </w:r>
+      <w:r>
+        <w:t>The client has then the option to enter the name of the file he wants to retrieve and that file is retrieved from the server and stored in the client directory.</w:t>
+      </w:r>
     </w:p>
     <w:p>
       <w:pPr>
@@ -393,7 +411,13 @@
         <w:t>Finally, as an added feature for fault tolerance if the server is taken offline while the User is connected, the User will be notified as and when he interacts with the terminal</w:t>
       </w:r>
       <w:r>
-        <w:t xml:space="preserve"> and will be given an option to continue trying to connect to the server. We do this checking at every </w:t>
+        <w:t xml:space="preserve"> and will be given an option to continue trying to connect to the server. </w:t>
+      </w:r>
+      <w:r>
+        <w:t>If the User does decide to continue, w</w:t>
+      </w:r>
+      <w:r>
+        <w:t xml:space="preserve">e do this checking at every </w:t>
       </w:r>
       <w:r>
         <w:t>1-minute</w:t>
@@ -405,7 +429,19 @@
         <w:t xml:space="preserve"> U</w:t>
       </w:r>
       <w:r>
-        <w:t>ser is connected to the server as and when it becomes available and continue working.</w:t>
+        <w:t>ser is connected to the server as and when it becomes available and continue</w:t>
+      </w:r>
+      <w:r>
+        <w:t>s</w:t>
+      </w:r>
+      <w:r>
+        <w:t xml:space="preserve"> </w:t>
+      </w:r>
+      <w:r>
+        <w:t xml:space="preserve">normal </w:t>
+      </w:r>
+      <w:r>
+        <w:t>working.</w:t>
       </w:r>
     </w:p>
     <w:p>
@@ -426,13 +462,8 @@
       <w:r>
         <w:t xml:space="preserve">Client Server </w:t>
       </w:r>
-      <w:bookmarkStart w:id="0" w:name="_GoBack"/>
-      <w:bookmarkEnd w:id="0"/>
-      <w:r>
-        <w:t>Directory</w:t>
-      </w:r>
-      <w:r>
-        <w:t>:</w:t>
+      <w:r>
+        <w:t>Directory:</w:t>
       </w:r>
     </w:p>
     <w:p>
@@ -445,10 +476,7 @@
         <w:spacing w:after="0"/>
       </w:pPr>
       <w:r>
-        <w:t>Responsible for keeping track of the</w:t>
-      </w:r>
-      <w:r>
-        <w:t xml:space="preserve"> ‘</w:t>
+        <w:t>Responsible for keeping track of the ‘</w:t>
       </w:r>
       <w:r>
         <w:rPr>
@@ -457,10 +485,7 @@
         <w:t>tinyGoogle</w:t>
       </w:r>
       <w:r>
-        <w:t xml:space="preserve">’ </w:t>
-      </w:r>
-      <w:r>
-        <w:t>server</w:t>
+        <w:t>’ server</w:t>
       </w:r>
     </w:p>
     <w:p>
@@ -473,16 +498,7 @@
         <w:spacing w:after="0"/>
       </w:pPr>
       <w:r>
-        <w:t xml:space="preserve">Provides </w:t>
-      </w:r>
-      <w:r>
-        <w:t>server’s</w:t>
-      </w:r>
-      <w:r>
-        <w:t xml:space="preserve"> IP address to the </w:t>
-      </w:r>
-      <w:r>
-        <w:t>client and worker</w:t>
+        <w:t>Provides server’s IP address to the client and worker</w:t>
       </w:r>
     </w:p>
     <w:p>
@@ -495,10 +511,7 @@
         <w:spacing w:after="0"/>
       </w:pPr>
       <w:r>
-        <w:t xml:space="preserve">Maintains a queue that contains all the </w:t>
-      </w:r>
-      <w:r>
-        <w:t>servers</w:t>
+        <w:t>Maintains a queue that contains all the servers</w:t>
       </w:r>
     </w:p>
     <w:p>
@@ -511,19 +524,7 @@
         <w:spacing w:after="0"/>
       </w:pPr>
       <w:r>
-        <w:t xml:space="preserve">If a </w:t>
-      </w:r>
-      <w:r>
-        <w:t>server</w:t>
-      </w:r>
-      <w:r>
-        <w:t xml:space="preserve"> disconnects then the </w:t>
-      </w:r>
-      <w:r>
-        <w:t>server</w:t>
-      </w:r>
-      <w:r>
-        <w:t xml:space="preserve"> is removed from the queue</w:t>
+        <w:t>If a server disconnects then the server is removed from the queue</w:t>
       </w:r>
     </w:p>
     <w:p>
@@ -555,13 +556,6 @@
     <w:p>
       <w:pPr>
         <w:spacing w:after="0"/>
-        <w:ind w:left="360"/>
-      </w:pPr>
-    </w:p>
-    <w:p>
-      <w:pPr>
-        <w:pStyle w:val="ListParagraph"/>
-        <w:spacing w:after="0"/>
       </w:pPr>
     </w:p>
     <w:p>
@@ -598,7 +592,13 @@
         <w:spacing w:after="0"/>
       </w:pPr>
       <w:r>
-        <w:t>Provides worker’s IP address to the server</w:t>
+        <w:t xml:space="preserve">Provides worker’s IP address </w:t>
+      </w:r>
+      <w:r>
+        <w:t xml:space="preserve">and port </w:t>
+      </w:r>
+      <w:r>
+        <w:t>to the server</w:t>
       </w:r>
     </w:p>
     <w:p>
@@ -629,8 +629,55 @@
     </w:p>
     <w:p>
       <w:pPr>
+        <w:pStyle w:val="ListParagraph"/>
+        <w:numPr>
+          <w:ilvl w:val="0"/>
+          <w:numId w:val="4"/>
+        </w:numPr>
+        <w:spacing w:after="0"/>
+      </w:pPr>
+      <w:r>
+        <w:t>Keeps pinging all workers</w:t>
+      </w:r>
+      <w:r>
+        <w:t xml:space="preserve"> a</w:t>
+      </w:r>
+      <w:r>
+        <w:t>t regular intervals to check</w:t>
+      </w:r>
+      <w:r>
+        <w:t xml:space="preserve"> if</w:t>
+      </w:r>
+      <w:r>
+        <w:t xml:space="preserve"> they are</w:t>
+      </w:r>
+      <w:r>
+        <w:t xml:space="preserve"> alive</w:t>
+      </w:r>
+    </w:p>
+    <w:p>
+      <w:pPr>
+        <w:pStyle w:val="ListParagraph"/>
+        <w:spacing w:after="0"/>
+      </w:pPr>
+    </w:p>
+    <w:p>
+      <w:pPr>
         <w:pStyle w:val="Heading2"/>
       </w:pPr>
+    </w:p>
+    <w:p>
+      <w:r>
+        <w:t xml:space="preserve">Both the directories work in a similar fashion. The worker directory has the added functionality to notify the server when </w:t>
+      </w:r>
+      <w:r>
+        <w:t xml:space="preserve">a worker goes offline. The server then initiates rebuilding of the index. </w:t>
+      </w:r>
+    </w:p>
+    <w:p>
+      <w:r>
+        <w:t>The directories are also informed when a connection request fails to some node that it returned, so they can remove it and always maintain a consistent state.</w:t>
+      </w:r>
     </w:p>
     <w:p>
       <w:pPr>
@@ -676,7 +723,6 @@
         <w:spacing w:after="0"/>
       </w:pPr>
       <w:r>
-        <w:lastRenderedPageBreak/>
         <w:t>Also stores these files locally</w:t>
       </w:r>
     </w:p>
@@ -710,6 +756,17 @@
       <w:pPr>
         <w:spacing w:after="0"/>
       </w:pPr>
+      <w:r>
+        <w:t xml:space="preserve">Worker </w:t>
+      </w:r>
+      <w:r>
+        <w:t>also has the option to deregister itself by giving it the input 1. Even more functions can be added to the console, as and when required.</w:t>
+      </w:r>
+    </w:p>
+    <w:p>
+      <w:pPr>
+        <w:spacing w:after="0"/>
+      </w:pPr>
     </w:p>
     <w:p>
       <w:pPr>
@@ -795,6 +852,111 @@
       </w:pPr>
       <w:r>
         <w:t>Coordinates the task of rebuilding the global index in case of server failures</w:t>
+      </w:r>
+      <w:r>
+        <w:t xml:space="preserve"> and if any worker is taken offline</w:t>
+      </w:r>
+    </w:p>
+    <w:p>
+      <w:r>
+        <w:t>Server also has the option to deregister itself by giving it the input 1. Even more functions can be added to the console, as and when required.</w:t>
+      </w:r>
+    </w:p>
+    <w:p>
+      <w:r>
+        <w:t>Server never remains connected to any workers, they are accessed through the worker directory as and when required.</w:t>
+      </w:r>
+      <w:r>
+        <w:t xml:space="preserve"> The server with the help of the worker directory distributes the load among workers if batch indexing is done. In case of single file indexing the server send</w:t>
+      </w:r>
+      <w:r>
+        <w:t>s</w:t>
+      </w:r>
+      <w:r>
+        <w:t xml:space="preserve"> the file to the directory that has the least number of files stored in it.</w:t>
+      </w:r>
+      <w:r>
+        <w:t xml:space="preserve"> </w:t>
+      </w:r>
+    </w:p>
+    <w:p>
+      <w:r>
+        <w:t xml:space="preserve">It does </w:t>
+      </w:r>
+      <w:r>
+        <w:t xml:space="preserve">not </w:t>
+      </w:r>
+      <w:r>
+        <w:t xml:space="preserve">maintain </w:t>
+      </w:r>
+      <w:r>
+        <w:t xml:space="preserve">or store </w:t>
+      </w:r>
+      <w:r>
+        <w:t xml:space="preserve">any files, only the index, so if </w:t>
+      </w:r>
+      <w:r>
+        <w:t>any worker goes offline, those files are lost with it. We make sure to rebuild the index in such cases, so indicate the loss of information.</w:t>
+      </w:r>
+    </w:p>
+    <w:p>
+      <w:pPr>
+        <w:pStyle w:val="Heading1"/>
+      </w:pPr>
+      <w:r>
+        <w:t xml:space="preserve">Design &amp; Implementation Constraints: </w:t>
+      </w:r>
+    </w:p>
+    <w:p>
+      <w:pPr>
+        <w:ind w:firstLine="720"/>
+      </w:pPr>
+      <w:r>
+        <w:t>1. The client can retrieve any file after the searching request, he is not restricted to the files shown as the result of the search.</w:t>
+      </w:r>
+    </w:p>
+    <w:p>
+      <w:pPr>
+        <w:ind w:firstLine="720"/>
+      </w:pPr>
+      <w:r>
+        <w:t>2. If the server or worker cannot register themselves with directory, then they cannot be started. So without the directory running, the entire system will not function correctly.</w:t>
+      </w:r>
+    </w:p>
+    <w:p>
+      <w:pPr>
+        <w:ind w:firstLine="720"/>
+      </w:pPr>
+      <w:r>
+        <w:lastRenderedPageBreak/>
+        <w:t>3. All Indexing and searching operation are synchronized, and take places sequentially as we have used mutex locks on these operations.</w:t>
+      </w:r>
+    </w:p>
+    <w:p>
+      <w:pPr>
+        <w:ind w:firstLine="720"/>
+      </w:pPr>
+      <w:r>
+        <w:t xml:space="preserve">4. </w:t>
+      </w:r>
+      <w:r>
+        <w:t>Load distributing does not take into account the file size and how much work may be done in indexing it, it distributes the load by dividing the incoming files between the workers in the order in which they are received from the client.</w:t>
+      </w:r>
+    </w:p>
+    <w:p>
+      <w:pPr>
+        <w:ind w:firstLine="720"/>
+      </w:pPr>
+      <w:r>
+        <w:t xml:space="preserve">5. Files </w:t>
+      </w:r>
+      <w:r>
+        <w:t xml:space="preserve">and the index </w:t>
+      </w:r>
+      <w:bookmarkStart w:id="0" w:name="_GoBack"/>
+      <w:bookmarkEnd w:id="0"/>
+      <w:r>
+        <w:t>are sent across the network line by line.</w:t>
       </w:r>
     </w:p>
     <w:p/>
@@ -926,36 +1088,42 @@
         <w:pStyle w:val="Heading2"/>
       </w:pPr>
       <w:r>
+        <w:t>Global hash:</w:t>
+      </w:r>
+    </w:p>
+    <w:p>
+      <w:pPr>
+        <w:spacing w:after="0"/>
+      </w:pPr>
+      <w:r>
+        <w:t>This is a hash file that is stored in the server. It consists of all the words together with the document they are present in and the number of times they are present in that document.</w:t>
+      </w:r>
+    </w:p>
+    <w:p>
+      <w:pPr>
+        <w:spacing w:after="0"/>
+      </w:pPr>
+      <w:r>
+        <w:t xml:space="preserve">Upon receiving a search </w:t>
+      </w:r>
+      <w:r>
+        <w:t>query,</w:t>
+      </w:r>
+      <w:r>
+        <w:t xml:space="preserve"> the server performs a search on the index present on the server and returns the value associated with those keywords.</w:t>
+      </w:r>
+    </w:p>
+    <w:p>
+      <w:pPr>
+        <w:spacing w:after="0"/>
+      </w:pPr>
+    </w:p>
+    <w:p>
+      <w:pPr>
+        <w:pStyle w:val="Heading2"/>
+      </w:pPr>
+      <w:r>
         <w:lastRenderedPageBreak/>
-        <w:t>Global hash:</w:t>
-      </w:r>
-    </w:p>
-    <w:p>
-      <w:pPr>
-        <w:spacing w:after="0"/>
-      </w:pPr>
-      <w:r>
-        <w:t>This is a hash file that is stored in the server. It consists of all the words together with the document they are present in and the number of times they are present in that document.</w:t>
-      </w:r>
-    </w:p>
-    <w:p>
-      <w:pPr>
-        <w:spacing w:after="0"/>
-      </w:pPr>
-      <w:r>
-        <w:t>Upon receiving a search query the server performs a search on the index present on the server and returns the value associated with those keywords.</w:t>
-      </w:r>
-    </w:p>
-    <w:p>
-      <w:pPr>
-        <w:spacing w:after="0"/>
-      </w:pPr>
-    </w:p>
-    <w:p>
-      <w:pPr>
-        <w:pStyle w:val="Heading2"/>
-      </w:pPr>
-      <w:r>
         <w:t>Structure of the hash table:</w:t>
       </w:r>
     </w:p>

</xml_diff>

<commit_message>
Code clean up and make file
</commit_message>
<xml_diff>
--- a/Distributed Operating Systems Project II Report.docx
+++ b/Distributed Operating Systems Project II Report.docx
@@ -1,6 +1,6 @@
 
 <file path=word/document.xml><?xml version="1.0" encoding="utf-8"?>
-<w:document xmlns:wpc="http://schemas.microsoft.com/office/word/2010/wordprocessingCanvas" xmlns:cx="http://schemas.microsoft.com/office/drawing/2014/chartex" xmlns:cx1="http://schemas.microsoft.com/office/drawing/2015/9/8/chartex" xmlns:mc="http://schemas.openxmlformats.org/markup-compatibility/2006" xmlns:o="urn:schemas-microsoft-com:office:office" xmlns:r="http://schemas.openxmlformats.org/officeDocument/2006/relationships" xmlns:m="http://schemas.openxmlformats.org/officeDocument/2006/math" xmlns:v="urn:schemas-microsoft-com:vml" xmlns:wp14="http://schemas.microsoft.com/office/word/2010/wordprocessingDrawing" xmlns:wp="http://schemas.openxmlformats.org/drawingml/2006/wordprocessingDrawing" xmlns:w10="urn:schemas-microsoft-com:office:word" xmlns:w="http://schemas.openxmlformats.org/wordprocessingml/2006/main" xmlns:w14="http://schemas.microsoft.com/office/word/2010/wordml" xmlns:w15="http://schemas.microsoft.com/office/word/2012/wordml" xmlns:w16se="http://schemas.microsoft.com/office/word/2015/wordml/symex" xmlns:wpg="http://schemas.microsoft.com/office/word/2010/wordprocessingGroup" xmlns:wpi="http://schemas.microsoft.com/office/word/2010/wordprocessingInk" xmlns:wne="http://schemas.microsoft.com/office/word/2006/wordml" xmlns:wps="http://schemas.microsoft.com/office/word/2010/wordprocessingShape" mc:Ignorable="w14 w15 w16se wp14">
+<w:document xmlns:wpc="http://schemas.microsoft.com/office/word/2010/wordprocessingCanvas" xmlns:mc="http://schemas.openxmlformats.org/markup-compatibility/2006" xmlns:o="urn:schemas-microsoft-com:office:office" xmlns:r="http://schemas.openxmlformats.org/officeDocument/2006/relationships" xmlns:m="http://schemas.openxmlformats.org/officeDocument/2006/math" xmlns:v="urn:schemas-microsoft-com:vml" xmlns:wp14="http://schemas.microsoft.com/office/word/2010/wordprocessingDrawing" xmlns:wp="http://schemas.openxmlformats.org/drawingml/2006/wordprocessingDrawing" xmlns:w10="urn:schemas-microsoft-com:office:word" xmlns:w="http://schemas.openxmlformats.org/wordprocessingml/2006/main" xmlns:w14="http://schemas.microsoft.com/office/word/2010/wordml" xmlns:w15="http://schemas.microsoft.com/office/word/2012/wordml" xmlns:wpg="http://schemas.microsoft.com/office/word/2010/wordprocessingGroup" xmlns:wpi="http://schemas.microsoft.com/office/word/2010/wordprocessingInk" xmlns:wne="http://schemas.microsoft.com/office/word/2006/wordml" xmlns:wps="http://schemas.microsoft.com/office/word/2010/wordprocessingShape" mc:Ignorable="w14 w15 wp14">
   <w:body>
     <w:p>
       <w:pPr>
@@ -64,7 +64,15 @@
         <w:t>the component that is also known</w:t>
       </w:r>
       <w:r>
-        <w:t xml:space="preserve"> as “tinyGoogle”</w:t>
+        <w:t xml:space="preserve"> as “</w:t>
+      </w:r>
+      <w:proofErr w:type="spellStart"/>
+      <w:r>
+        <w:t>tinyGoogle</w:t>
+      </w:r>
+      <w:proofErr w:type="spellEnd"/>
+      <w:r>
+        <w:t>”</w:t>
       </w:r>
     </w:p>
     <w:p>
@@ -154,11 +162,21 @@
           <w:i/>
         </w:rPr>
       </w:pPr>
+      <w:proofErr w:type="spellStart"/>
+      <w:proofErr w:type="gramStart"/>
       <w:r>
         <w:rPr>
           <w:i/>
         </w:rPr>
-        <w:t>tinyGoogle architecture</w:t>
+        <w:t>tinyGoogle</w:t>
+      </w:r>
+      <w:proofErr w:type="spellEnd"/>
+      <w:proofErr w:type="gramEnd"/>
+      <w:r>
+        <w:rPr>
+          <w:i/>
+        </w:rPr>
+        <w:t xml:space="preserve"> architecture</w:t>
       </w:r>
     </w:p>
     <w:p>
@@ -478,12 +496,14 @@
       <w:r>
         <w:t>Responsible for keeping track of the ‘</w:t>
       </w:r>
+      <w:proofErr w:type="spellStart"/>
       <w:r>
         <w:rPr>
           <w:i/>
         </w:rPr>
         <w:t>tinyGoogle</w:t>
       </w:r>
+      <w:proofErr w:type="spellEnd"/>
       <w:r>
         <w:t>’ server</w:t>
       </w:r>
@@ -637,10 +657,7 @@
         <w:spacing w:after="0"/>
       </w:pPr>
       <w:r>
-        <w:t>Keeps pinging all workers</w:t>
-      </w:r>
-      <w:r>
-        <w:t xml:space="preserve"> a</w:t>
+        <w:t>Keeps pinging all workers a</w:t>
       </w:r>
       <w:r>
         <w:t>t regular intervals to check</w:t>
@@ -757,10 +774,7 @@
         <w:spacing w:after="0"/>
       </w:pPr>
       <w:r>
-        <w:t xml:space="preserve">Worker </w:t>
-      </w:r>
-      <w:r>
-        <w:t>also has the option to deregister itself by giving it the input 1. Even more functions can be added to the console, as and when required.</w:t>
+        <w:t>Worker also has the option to deregister itself by giving it the input 1. Even more functions can be added to the console, as and when required.</w:t>
       </w:r>
     </w:p>
     <w:p>
@@ -929,7 +943,15 @@
       </w:pPr>
       <w:r>
         <w:lastRenderedPageBreak/>
-        <w:t>3. All Indexing and searching operation are synchronized, and take places sequentially as we have used mutex locks on these operations.</w:t>
+        <w:t xml:space="preserve">3. All Indexing and searching operation are synchronized, and take places sequentially as we have used </w:t>
+      </w:r>
+      <w:proofErr w:type="spellStart"/>
+      <w:r>
+        <w:t>mutex</w:t>
+      </w:r>
+      <w:proofErr w:type="spellEnd"/>
+      <w:r>
+        <w:t xml:space="preserve"> locks on these operations.</w:t>
       </w:r>
     </w:p>
     <w:p>
@@ -937,10 +959,7 @@
         <w:ind w:firstLine="720"/>
       </w:pPr>
       <w:r>
-        <w:t xml:space="preserve">4. </w:t>
-      </w:r>
-      <w:r>
-        <w:t>Load distributing does not take into account the file size and how much work may be done in indexing it, it distributes the load by dividing the incoming files between the workers in the order in which they are received from the client.</w:t>
+        <w:t>4. Load distributing does not take into account the file size and how much work may be done in indexing it, it distributes the load by dividing the incoming files between the workers in the order in which they are received from the client.</w:t>
       </w:r>
     </w:p>
     <w:p>
@@ -952,12 +971,20 @@
       </w:r>
       <w:r>
         <w:t xml:space="preserve">and the index </w:t>
+      </w:r>
+      <w:r>
+        <w:t>are sent across the network line by line.</w:t>
+      </w:r>
+    </w:p>
+    <w:p>
+      <w:pPr>
+        <w:ind w:firstLine="720"/>
+      </w:pPr>
+      <w:r>
+        <w:t>6. Words separated by hyphens will be indexed as two separate words.</w:t>
       </w:r>
       <w:bookmarkStart w:id="0" w:name="_GoBack"/>
       <w:bookmarkEnd w:id="0"/>
-      <w:r>
-        <w:t>are sent across the network line by line.</w:t>
-      </w:r>
     </w:p>
     <w:p/>
     <w:p>
@@ -1198,7 +1225,15 @@
         <w:spacing w:after="0"/>
       </w:pPr>
       <w:r>
-        <w:t>There is a struct that is hashed which contains two elements a) the word being hashed (which is also the key for the hash table) and b) the root node of the linked list.</w:t>
+        <w:t xml:space="preserve">There is a </w:t>
+      </w:r>
+      <w:proofErr w:type="spellStart"/>
+      <w:r>
+        <w:t>struct</w:t>
+      </w:r>
+      <w:proofErr w:type="spellEnd"/>
+      <w:r>
+        <w:t xml:space="preserve"> that is hashed which contains two elements a) the word being hashed (which is also the key for the hash table) and b) the root node of the linked list.</w:t>
       </w:r>
     </w:p>
     <w:p>
@@ -1214,7 +1249,15 @@
         <w:spacing w:after="0"/>
       </w:pPr>
       <w:r>
-        <w:t>Thus in this format we have built a linked list where each node contains information associated with the struct with which it is hashed.</w:t>
+        <w:t xml:space="preserve">Thus in this format we have built a linked list where each node contains information associated with the </w:t>
+      </w:r>
+      <w:proofErr w:type="spellStart"/>
+      <w:r>
+        <w:t>struct</w:t>
+      </w:r>
+      <w:proofErr w:type="spellEnd"/>
+      <w:r>
+        <w:t xml:space="preserve"> with which it is hashed.</w:t>
       </w:r>
     </w:p>
     <w:p>
@@ -1291,7 +1334,7 @@
 </file>
 
 <file path=word/numbering.xml><?xml version="1.0" encoding="utf-8"?>
-<w:numbering xmlns:wpc="http://schemas.microsoft.com/office/word/2010/wordprocessingCanvas" xmlns:cx="http://schemas.microsoft.com/office/drawing/2014/chartex" xmlns:cx1="http://schemas.microsoft.com/office/drawing/2015/9/8/chartex" xmlns:mc="http://schemas.openxmlformats.org/markup-compatibility/2006" xmlns:o="urn:schemas-microsoft-com:office:office" xmlns:r="http://schemas.openxmlformats.org/officeDocument/2006/relationships" xmlns:m="http://schemas.openxmlformats.org/officeDocument/2006/math" xmlns:v="urn:schemas-microsoft-com:vml" xmlns:wp14="http://schemas.microsoft.com/office/word/2010/wordprocessingDrawing" xmlns:wp="http://schemas.openxmlformats.org/drawingml/2006/wordprocessingDrawing" xmlns:w10="urn:schemas-microsoft-com:office:word" xmlns:w="http://schemas.openxmlformats.org/wordprocessingml/2006/main" xmlns:w14="http://schemas.microsoft.com/office/word/2010/wordml" xmlns:w15="http://schemas.microsoft.com/office/word/2012/wordml" xmlns:w16se="http://schemas.microsoft.com/office/word/2015/wordml/symex" xmlns:wpg="http://schemas.microsoft.com/office/word/2010/wordprocessingGroup" xmlns:wpi="http://schemas.microsoft.com/office/word/2010/wordprocessingInk" xmlns:wne="http://schemas.microsoft.com/office/word/2006/wordml" xmlns:wps="http://schemas.microsoft.com/office/word/2010/wordprocessingShape" mc:Ignorable="w14 w15 w16se wp14">
+<w:numbering xmlns:wpc="http://schemas.microsoft.com/office/word/2010/wordprocessingCanvas" xmlns:mc="http://schemas.openxmlformats.org/markup-compatibility/2006" xmlns:o="urn:schemas-microsoft-com:office:office" xmlns:r="http://schemas.openxmlformats.org/officeDocument/2006/relationships" xmlns:m="http://schemas.openxmlformats.org/officeDocument/2006/math" xmlns:v="urn:schemas-microsoft-com:vml" xmlns:wp14="http://schemas.microsoft.com/office/word/2010/wordprocessingDrawing" xmlns:wp="http://schemas.openxmlformats.org/drawingml/2006/wordprocessingDrawing" xmlns:w10="urn:schemas-microsoft-com:office:word" xmlns:w="http://schemas.openxmlformats.org/wordprocessingml/2006/main" xmlns:w14="http://schemas.microsoft.com/office/word/2010/wordml" xmlns:w15="http://schemas.microsoft.com/office/word/2012/wordml" xmlns:wpg="http://schemas.microsoft.com/office/word/2010/wordprocessingGroup" xmlns:wpi="http://schemas.microsoft.com/office/word/2010/wordprocessingInk" xmlns:wne="http://schemas.microsoft.com/office/word/2006/wordml" xmlns:wps="http://schemas.microsoft.com/office/word/2010/wordprocessingShape" mc:Ignorable="w14 w15 wp14">
   <w:abstractNum w:abstractNumId="0" w15:restartNumberingAfterBreak="0">
     <w:nsid w:val="06AF1A46"/>
     <w:multiLevelType w:val="hybridMultilevel"/>
@@ -1992,7 +2035,7 @@
 </file>
 
 <file path=word/styles.xml><?xml version="1.0" encoding="utf-8"?>
-<w:styles xmlns:mc="http://schemas.openxmlformats.org/markup-compatibility/2006" xmlns:r="http://schemas.openxmlformats.org/officeDocument/2006/relationships" xmlns:w="http://schemas.openxmlformats.org/wordprocessingml/2006/main" xmlns:w14="http://schemas.microsoft.com/office/word/2010/wordml" xmlns:w15="http://schemas.microsoft.com/office/word/2012/wordml" xmlns:w16se="http://schemas.microsoft.com/office/word/2015/wordml/symex" mc:Ignorable="w14 w15 w16se">
+<w:styles xmlns:mc="http://schemas.openxmlformats.org/markup-compatibility/2006" xmlns:r="http://schemas.openxmlformats.org/officeDocument/2006/relationships" xmlns:w="http://schemas.openxmlformats.org/wordprocessingml/2006/main" xmlns:w14="http://schemas.microsoft.com/office/word/2010/wordml" xmlns:w15="http://schemas.microsoft.com/office/word/2012/wordml" mc:Ignorable="w14 w15">
   <w:docDefaults>
     <w:rPrDefault>
       <w:rPr>

</xml_diff>